<commit_message>
Alterado arquivo do dicionário de dados
</commit_message>
<xml_diff>
--- a/Dicionário de Dados.docx
+++ b/Dicionário de Dados.docx
@@ -20,7 +20,6 @@
             <w:tcW w:w="1097" w:type="dxa"/>
           </w:tcPr>
           <w:p>
-            <w:bookmarkStart w:id="0" w:name="_GoBack"/>
             <w:r>
               <w:t>Entidades</w:t>
             </w:r>
@@ -57,7 +56,6 @@
           </w:p>
         </w:tc>
       </w:tr>
-      <w:bookmarkEnd w:id="0"/>
       <w:tr>
         <w:trPr>
           <w:trHeight w:val="716"/>
@@ -154,9 +152,8 @@
             <w:tcW w:w="1673" w:type="dxa"/>
           </w:tcPr>
           <w:p>
-            <w:r>
-              <w:t>cliente</w:t>
-            </w:r>
+            <w:bookmarkStart w:id="0" w:name="_GoBack"/>
+            <w:bookmarkEnd w:id="0"/>
           </w:p>
         </w:tc>
         <w:tc>
@@ -225,6 +222,8 @@
         </w:tc>
       </w:tr>
     </w:tbl>
+    <w:p/>
+    <w:p/>
     <w:p/>
     <w:sectPr>
       <w:pgSz w:w="11906" w:h="16838"/>
@@ -359,6 +358,7 @@
     <w:lsdException w:name="HTML Sample" w:semiHidden="1" w:unhideWhenUsed="1"/>
     <w:lsdException w:name="HTML Typewriter" w:semiHidden="1" w:unhideWhenUsed="1"/>
     <w:lsdException w:name="HTML Variable" w:semiHidden="1" w:unhideWhenUsed="1"/>
+    <w:lsdException w:name="Normal Table" w:semiHidden="1" w:unhideWhenUsed="1"/>
     <w:lsdException w:name="annotation subject" w:semiHidden="1" w:unhideWhenUsed="1"/>
     <w:lsdException w:name="No List" w:semiHidden="1" w:unhideWhenUsed="1"/>
     <w:lsdException w:name="Outline List 1" w:semiHidden="1" w:unhideWhenUsed="1"/>
@@ -404,9 +404,11 @@
     <w:lsdException w:name="Table Subtle 1" w:semiHidden="1" w:unhideWhenUsed="1"/>
     <w:lsdException w:name="Table Subtle 2" w:semiHidden="1" w:unhideWhenUsed="1"/>
     <w:lsdException w:name="Table Web 1" w:semiHidden="1" w:unhideWhenUsed="1"/>
+    <w:lsdException w:name="Table Web 2" w:semiHidden="1" w:unhideWhenUsed="1"/>
     <w:lsdException w:name="Table Web 3" w:semiHidden="1" w:unhideWhenUsed="1"/>
     <w:lsdException w:name="Balloon Text" w:semiHidden="1" w:unhideWhenUsed="1"/>
     <w:lsdException w:name="Table Grid" w:uiPriority="39"/>
+    <w:lsdException w:name="Table Theme" w:semiHidden="1" w:unhideWhenUsed="1"/>
     <w:lsdException w:name="Placeholder Text" w:semiHidden="1"/>
     <w:lsdException w:name="No Spacing" w:uiPriority="1" w:qFormat="1"/>
     <w:lsdException w:name="Light Shading" w:uiPriority="60"/>
@@ -1162,18 +1164,18 @@
 </file>
 
 <file path=customXml/item2.xml><?xml version="1.0" encoding="utf-8"?>
+<p:properties xmlns:p="http://schemas.microsoft.com/office/2006/metadata/properties" xmlns:xsi="http://www.w3.org/2001/XMLSchema-instance" xmlns:pc="http://schemas.microsoft.com/office/infopath/2007/PartnerControls">
+  <documentManagement/>
+</p:properties>
+</file>
+
+<file path=customXml/item3.xml><?xml version="1.0" encoding="utf-8"?>
 <?mso-contentType ?>
 <FormTemplates xmlns="http://schemas.microsoft.com/sharepoint/v3/contenttype/forms">
   <Display>DocumentLibraryForm</Display>
   <Edit>DocumentLibraryForm</Edit>
   <New>DocumentLibraryForm</New>
 </FormTemplates>
-</file>
-
-<file path=customXml/item3.xml><?xml version="1.0" encoding="utf-8"?>
-<p:properties xmlns:p="http://schemas.microsoft.com/office/2006/metadata/properties" xmlns:xsi="http://www.w3.org/2001/XMLSchema-instance" xmlns:pc="http://schemas.microsoft.com/office/infopath/2007/PartnerControls">
-  <documentManagement/>
-</p:properties>
 </file>
 
 <file path=customXml/itemProps1.xml><?xml version="1.0" encoding="utf-8"?>
@@ -1195,25 +1197,18 @@
 </file>
 
 <file path=customXml/itemProps2.xml><?xml version="1.0" encoding="utf-8"?>
+<ds:datastoreItem xmlns:ds="http://schemas.openxmlformats.org/officeDocument/2006/customXml" ds:itemID="{C4EF5D96-FD9A-4622-83F5-42E84F63A518}">
+  <ds:schemaRefs>
+    <ds:schemaRef ds:uri="http://schemas.microsoft.com/office/2006/metadata/properties"/>
+    <ds:schemaRef ds:uri="http://schemas.microsoft.com/office/infopath/2007/PartnerControls"/>
+  </ds:schemaRefs>
+</ds:datastoreItem>
+</file>
+
+<file path=customXml/itemProps3.xml><?xml version="1.0" encoding="utf-8"?>
 <ds:datastoreItem xmlns:ds="http://schemas.openxmlformats.org/officeDocument/2006/customXml" ds:itemID="{5C233068-92A5-4595-8019-6919674BE596}">
   <ds:schemaRefs>
     <ds:schemaRef ds:uri="http://schemas.microsoft.com/sharepoint/v3/contenttype/forms"/>
   </ds:schemaRefs>
 </ds:datastoreItem>
-</file>
-
-<file path=customXml/itemProps3.xml><?xml version="1.0" encoding="utf-8"?>
-<ds:datastoreItem xmlns:ds="http://schemas.openxmlformats.org/officeDocument/2006/customXml" ds:itemID="{C4EF5D96-FD9A-4622-83F5-42E84F63A518}">
-  <ds:schemaRefs>
-    <ds:schemaRef ds:uri="http://purl.org/dc/elements/1.1/"/>
-    <ds:schemaRef ds:uri="http://schemas.microsoft.com/office/2006/metadata/properties"/>
-    <ds:schemaRef ds:uri="http://schemas.microsoft.com/office/2006/documentManagement/types"/>
-    <ds:schemaRef ds:uri="http://www.w3.org/XML/1998/namespace"/>
-    <ds:schemaRef ds:uri="http://schemas.openxmlformats.org/package/2006/metadata/core-properties"/>
-    <ds:schemaRef ds:uri="http://schemas.microsoft.com/office/infopath/2007/PartnerControls"/>
-    <ds:schemaRef ds:uri="3bb9bd5f-9942-420f-972f-37f3f0b7204b"/>
-    <ds:schemaRef ds:uri="http://purl.org/dc/dcmitype/"/>
-    <ds:schemaRef ds:uri="http://purl.org/dc/terms/"/>
-  </ds:schemaRefs>
-</ds:datastoreItem>
 </file>
</xml_diff>